<commit_message>
Docx and pdf updated
</commit_message>
<xml_diff>
--- a/Sleep Monitor.docx
+++ b/Sleep Monitor.docx
@@ -45,6 +45,77 @@
           <w:szCs w:val="52"/>
         </w:rPr>
       </w:pPr>
+      <w:r>
+        <w:rPr>
+          <w:noProof/>
+          <w:color w:val="0070C0"/>
+          <w:sz w:val="52"/>
+          <w:szCs w:val="52"/>
+        </w:rPr>
+        <w:drawing>
+          <wp:anchor distT="0" distB="0" distL="114300" distR="114300" simplePos="0" relativeHeight="251658240" behindDoc="0" locked="0" layoutInCell="1" allowOverlap="1" wp14:anchorId="03DB637D" wp14:editId="79F64F26">
+            <wp:simplePos x="0" y="0"/>
+            <wp:positionH relativeFrom="column">
+              <wp:posOffset>1748867</wp:posOffset>
+            </wp:positionH>
+            <wp:positionV relativeFrom="paragraph">
+              <wp:posOffset>55880</wp:posOffset>
+            </wp:positionV>
+            <wp:extent cx="304800" cy="304800"/>
+            <wp:effectExtent l="0" t="0" r="0" b="0"/>
+            <wp:wrapNone/>
+            <wp:docPr id="1113880486" name="Immagine 1" descr="Immagine che contiene Elementi grafici, Policromia, grafica, cerchio&#10;&#10;Il contenuto generato dall'IA potrebbe non essere corretto."/>
+            <wp:cNvGraphicFramePr>
+              <a:graphicFrameLocks xmlns:a="http://schemas.openxmlformats.org/drawingml/2006/main" noChangeAspect="1"/>
+            </wp:cNvGraphicFramePr>
+            <a:graphic xmlns:a="http://schemas.openxmlformats.org/drawingml/2006/main">
+              <a:graphicData uri="http://schemas.openxmlformats.org/drawingml/2006/picture">
+                <pic:pic xmlns:pic="http://schemas.openxmlformats.org/drawingml/2006/picture">
+                  <pic:nvPicPr>
+                    <pic:cNvPr id="1113880486" name="Immagine 1" descr="Immagine che contiene Elementi grafici, Policromia, grafica, cerchio&#10;&#10;Il contenuto generato dall'IA potrebbe non essere corretto."/>
+                    <pic:cNvPicPr/>
+                  </pic:nvPicPr>
+                  <pic:blipFill>
+                    <a:blip r:embed="rId6" cstate="print">
+                      <a:extLst>
+                        <a:ext uri="{28A0092B-C50C-407E-A947-70E740481C1C}">
+                          <a14:useLocalDpi xmlns:a14="http://schemas.microsoft.com/office/drawing/2010/main" val="0"/>
+                        </a:ext>
+                      </a:extLst>
+                    </a:blip>
+                    <a:stretch>
+                      <a:fillRect/>
+                    </a:stretch>
+                  </pic:blipFill>
+                  <pic:spPr>
+                    <a:xfrm>
+                      <a:off x="0" y="0"/>
+                      <a:ext cx="304800" cy="304800"/>
+                    </a:xfrm>
+                    <a:prstGeom prst="rect">
+                      <a:avLst/>
+                    </a:prstGeom>
+                  </pic:spPr>
+                </pic:pic>
+              </a:graphicData>
+            </a:graphic>
+            <wp14:sizeRelH relativeFrom="page">
+              <wp14:pctWidth>0</wp14:pctWidth>
+            </wp14:sizeRelH>
+            <wp14:sizeRelV relativeFrom="page">
+              <wp14:pctHeight>0</wp14:pctHeight>
+            </wp14:sizeRelV>
+          </wp:anchor>
+        </w:drawing>
+      </w:r>
+      <w:r>
+        <w:rPr>
+          <w:color w:val="0070C0"/>
+          <w:sz w:val="52"/>
+          <w:szCs w:val="52"/>
+        </w:rPr>
+        <w:t xml:space="preserve"> </w:t>
+      </w:r>
       <w:r>
         <w:rPr>
           <w:color w:val="0070C0"/>

</xml_diff>

<commit_message>
Updated Word and Pdf files
</commit_message>
<xml_diff>
--- a/Sleep Monitor.docx
+++ b/Sleep Monitor.docx
@@ -76,7 +76,7 @@
                     <pic:cNvPicPr/>
                   </pic:nvPicPr>
                   <pic:blipFill>
-                    <a:blip r:embed="rId6" cstate="print">
+                    <a:blip r:embed="rId8" cstate="print">
                       <a:extLst>
                         <a:ext uri="{28A0092B-C50C-407E-A947-70E740481C1C}">
                           <a14:useLocalDpi xmlns:a14="http://schemas.microsoft.com/office/drawing/2010/main" val="0"/>
@@ -192,6 +192,13 @@
         <w:t xml:space="preserve">Giorgio Bonetti </w:t>
       </w:r>
       <w:r>
+        <w:rPr>
+          <w:b/>
+          <w:bCs/>
+        </w:rPr>
+        <w:t xml:space="preserve">- </w:t>
+      </w:r>
+      <w:r>
         <w:t>VR488066</w:t>
       </w:r>
     </w:p>
@@ -204,7 +211,13 @@
         <w:t>Francesco Frison</w:t>
       </w:r>
       <w:r>
-        <w:t xml:space="preserve"> VR500307</w:t>
+        <w:t xml:space="preserve"> </w:t>
+      </w:r>
+      <w:r>
+        <w:t xml:space="preserve">- </w:t>
+      </w:r>
+      <w:r>
+        <w:t>VR500307</w:t>
       </w:r>
       <w:r>
         <w:tab/>
@@ -212,15 +225,16 @@
     </w:p>
     <w:p>
       <w:pPr>
-        <w:pStyle w:val="Titolosommario"/>
-      </w:pPr>
-    </w:p>
-    <w:p>
-      <w:pPr>
         <w:rPr>
           <w:lang w:eastAsia="it-IT"/>
         </w:rPr>
       </w:pPr>
+      <w:r>
+        <w:rPr>
+          <w:lang w:eastAsia="it-IT"/>
+        </w:rPr>
+        <w:br w:type="page"/>
+      </w:r>
     </w:p>
     <w:p>
       <w:pPr>
@@ -268,6 +282,8 @@
     </w:p>
     <w:p>
       <w:pPr>
+        <w:keepNext/>
+        <w:keepLines/>
         <w:tabs>
           <w:tab w:val="left" w:pos="1807"/>
         </w:tabs>
@@ -287,6 +303,8 @@
     </w:p>
     <w:p>
       <w:pPr>
+        <w:keepNext/>
+        <w:keepLines/>
         <w:tabs>
           <w:tab w:val="left" w:pos="1807"/>
         </w:tabs>
@@ -296,6 +314,10 @@
       </w:r>
     </w:p>
     <w:p>
+      <w:pPr>
+        <w:keepNext/>
+        <w:keepLines/>
+      </w:pPr>
       <w:r>
         <w:t xml:space="preserve">- </w:t>
       </w:r>
@@ -312,6 +334,8 @@
     </w:p>
     <w:p>
       <w:pPr>
+        <w:keepNext/>
+        <w:keepLines/>
         <w:tabs>
           <w:tab w:val="left" w:pos="1807"/>
         </w:tabs>
@@ -336,6 +360,8 @@
     </w:p>
     <w:p>
       <w:pPr>
+        <w:keepNext/>
+        <w:keepLines/>
         <w:tabs>
           <w:tab w:val="left" w:pos="1807"/>
         </w:tabs>
@@ -361,6 +387,8 @@
     <w:p>
       <w:pPr>
         <w:pStyle w:val="Paragrafoelenco"/>
+        <w:keepNext/>
+        <w:keepLines/>
         <w:numPr>
           <w:ilvl w:val="0"/>
           <w:numId w:val="3"/>
@@ -386,6 +414,8 @@
     <w:p>
       <w:pPr>
         <w:pStyle w:val="Paragrafoelenco"/>
+        <w:keepNext/>
+        <w:keepLines/>
         <w:numPr>
           <w:ilvl w:val="0"/>
           <w:numId w:val="3"/>
@@ -411,6 +441,8 @@
     <w:p>
       <w:pPr>
         <w:pStyle w:val="Paragrafoelenco"/>
+        <w:keepNext/>
+        <w:keepLines/>
         <w:numPr>
           <w:ilvl w:val="0"/>
           <w:numId w:val="3"/>
@@ -435,6 +467,8 @@
     </w:p>
     <w:p>
       <w:pPr>
+        <w:keepNext/>
+        <w:keepLines/>
         <w:tabs>
           <w:tab w:val="left" w:pos="1807"/>
         </w:tabs>
@@ -458,6 +492,10 @@
       </w:r>
     </w:p>
     <w:p>
+      <w:pPr>
+        <w:keepNext/>
+        <w:keepLines/>
+      </w:pPr>
       <w:r>
         <w:t xml:space="preserve">- </w:t>
       </w:r>
@@ -468,20 +506,22 @@
         </w:rPr>
         <w:t xml:space="preserve">Gestione </w:t>
       </w:r>
-      <w:proofErr w:type="gramStart"/>
-      <w:r>
-        <w:rPr>
-          <w:b/>
-          <w:bCs/>
-        </w:rPr>
-        <w:t>multi-utente</w:t>
-      </w:r>
-      <w:proofErr w:type="gramEnd"/>
+      <w:r>
+        <w:rPr>
+          <w:b/>
+          <w:bCs/>
+        </w:rPr>
+        <w:t>multiutente</w:t>
+      </w:r>
       <w:r>
         <w:t>: ogni utente può registrarsi ed effettuare l’accesso per gestire in modo indipendente i propri dati del sonno.</w:t>
       </w:r>
     </w:p>
     <w:p>
+      <w:pPr>
+        <w:keepNext/>
+        <w:keepLines/>
+      </w:pPr>
       <w:r>
         <w:t xml:space="preserve">- </w:t>
       </w:r>
@@ -516,6 +556,8 @@
     </w:p>
     <w:p>
       <w:pPr>
+        <w:keepNext/>
+        <w:keepLines/>
         <w:tabs>
           <w:tab w:val="left" w:pos="1807"/>
         </w:tabs>
@@ -529,12 +571,15 @@
           <w:rStyle w:val="Titolo2Carattere"/>
           <w:color w:val="0070C0"/>
         </w:rPr>
+        <w:lastRenderedPageBreak/>
         <w:t>Tecnologie e Tecniche Utilizzate</w:t>
       </w:r>
       <w:bookmarkEnd w:id="2"/>
     </w:p>
     <w:p>
       <w:pPr>
+        <w:keepNext/>
+        <w:keepLines/>
         <w:tabs>
           <w:tab w:val="left" w:pos="1807"/>
         </w:tabs>
@@ -545,6 +590,8 @@
     </w:p>
     <w:p>
       <w:pPr>
+        <w:keepNext/>
+        <w:keepLines/>
         <w:tabs>
           <w:tab w:val="left" w:pos="1807"/>
         </w:tabs>
@@ -575,6 +622,8 @@
     </w:p>
     <w:p>
       <w:pPr>
+        <w:keepNext/>
+        <w:keepLines/>
         <w:tabs>
           <w:tab w:val="left" w:pos="1807"/>
         </w:tabs>
@@ -595,12 +644,13 @@
     </w:p>
     <w:p>
       <w:pPr>
+        <w:keepNext/>
+        <w:keepLines/>
         <w:tabs>
           <w:tab w:val="left" w:pos="1807"/>
         </w:tabs>
       </w:pPr>
       <w:r>
-        <w:lastRenderedPageBreak/>
         <w:t xml:space="preserve">- </w:t>
       </w:r>
       <w:r>
@@ -635,6 +685,10 @@
       </w:r>
     </w:p>
     <w:p>
+      <w:pPr>
+        <w:keepNext/>
+        <w:keepLines/>
+      </w:pPr>
       <w:r>
         <w:t xml:space="preserve">- </w:t>
       </w:r>
@@ -666,6 +720,10 @@
       </w:r>
     </w:p>
     <w:p>
+      <w:pPr>
+        <w:keepNext/>
+        <w:keepLines/>
+      </w:pPr>
       <w:r>
         <w:t xml:space="preserve">- </w:t>
       </w:r>
@@ -685,6 +743,8 @@
     </w:p>
     <w:p>
       <w:pPr>
+        <w:keepNext/>
+        <w:keepLines/>
         <w:rPr>
           <w:lang w:val="en-US"/>
         </w:rPr>
@@ -725,6 +785,10 @@
       </w:r>
     </w:p>
     <w:p>
+      <w:pPr>
+        <w:keepNext/>
+        <w:keepLines/>
+      </w:pPr>
       <w:r>
         <w:t xml:space="preserve">- </w:t>
       </w:r>
@@ -740,6 +804,10 @@
       </w:r>
     </w:p>
     <w:p>
+      <w:pPr>
+        <w:keepNext/>
+        <w:keepLines/>
+      </w:pPr>
       <w:r>
         <w:t xml:space="preserve">- </w:t>
       </w:r>
@@ -755,6 +823,10 @@
       </w:r>
     </w:p>
     <w:p>
+      <w:pPr>
+        <w:keepNext/>
+        <w:keepLines/>
+      </w:pPr>
       <w:r>
         <w:t xml:space="preserve">- </w:t>
       </w:r>
@@ -770,6 +842,10 @@
       </w:r>
     </w:p>
     <w:p>
+      <w:pPr>
+        <w:keepNext/>
+        <w:keepLines/>
+      </w:pPr>
       <w:r>
         <w:t xml:space="preserve">- </w:t>
       </w:r>
@@ -785,6 +861,10 @@
       </w:r>
     </w:p>
     <w:p>
+      <w:pPr>
+        <w:keepNext/>
+        <w:keepLines/>
+      </w:pPr>
       <w:r>
         <w:t xml:space="preserve">- </w:t>
       </w:r>
@@ -800,6 +880,10 @@
       </w:r>
     </w:p>
     <w:p>
+      <w:pPr>
+        <w:keepNext/>
+        <w:keepLines/>
+      </w:pPr>
       <w:r>
         <w:t xml:space="preserve">- </w:t>
       </w:r>
@@ -823,6 +907,8 @@
     </w:p>
     <w:p>
       <w:pPr>
+        <w:keepNext/>
+        <w:keepLines/>
         <w:tabs>
           <w:tab w:val="left" w:pos="1807"/>
         </w:tabs>
@@ -841,6 +927,10 @@
       <w:bookmarkEnd w:id="3"/>
     </w:p>
     <w:p>
+      <w:pPr>
+        <w:keepNext/>
+        <w:keepLines/>
+      </w:pPr>
       <w:r>
         <w:t xml:space="preserve">- </w:t>
       </w:r>
@@ -856,6 +946,10 @@
       </w:r>
     </w:p>
     <w:p>
+      <w:pPr>
+        <w:keepNext/>
+        <w:keepLines/>
+      </w:pPr>
       <w:r>
         <w:t xml:space="preserve">- </w:t>
       </w:r>
@@ -879,6 +973,8 @@
     </w:p>
     <w:p>
       <w:pPr>
+        <w:keepNext/>
+        <w:keepLines/>
         <w:tabs>
           <w:tab w:val="left" w:pos="1807"/>
         </w:tabs>
@@ -904,6 +1000,10 @@
       <w:bookmarkEnd w:id="4"/>
     </w:p>
     <w:p>
+      <w:pPr>
+        <w:keepNext/>
+        <w:keepLines/>
+      </w:pPr>
       <w:r>
         <w:t xml:space="preserve">- Miglioramento dell'interfaccia utente e aggiunta di </w:t>
       </w:r>
@@ -919,6 +1019,10 @@
       </w:r>
     </w:p>
     <w:p>
+      <w:pPr>
+        <w:keepNext/>
+        <w:keepLines/>
+      </w:pPr>
       <w:r>
         <w:t xml:space="preserve">- Ottimizzazione delle </w:t>
       </w:r>
@@ -944,6 +1048,10 @@
       </w:r>
     </w:p>
     <w:p>
+      <w:pPr>
+        <w:keepNext/>
+        <w:keepLines/>
+      </w:pPr>
       <w:r>
         <w:t>- Esportazione dei dati e report PDF</w:t>
       </w:r>
@@ -955,6 +1063,10 @@
       </w:r>
     </w:p>
     <w:p>
+      <w:pPr>
+        <w:keepNext/>
+        <w:keepLines/>
+      </w:pPr>
       <w:r>
         <w:t xml:space="preserve">- Integrazione con dispositivi </w:t>
       </w:r>
@@ -977,13 +1089,274 @@
       </w:pPr>
     </w:p>
     <w:sectPr>
+      <w:headerReference w:type="default" r:id="rId9"/>
+      <w:footerReference w:type="even" r:id="rId10"/>
+      <w:footerReference w:type="default" r:id="rId11"/>
       <w:pgSz w:w="11906" w:h="16838"/>
-      <w:pgMar w:top="1417" w:right="1134" w:bottom="1134" w:left="1134" w:header="708" w:footer="708" w:gutter="0"/>
+      <w:pgMar w:top="1417" w:right="1134" w:bottom="1134" w:left="1134" w:header="709" w:footer="708" w:gutter="0"/>
       <w:cols w:space="708"/>
+      <w:titlePg/>
       <w:docGrid w:linePitch="360"/>
     </w:sectPr>
   </w:body>
 </w:document>
+</file>
+
+<file path=word/endnotes.xml><?xml version="1.0" encoding="utf-8"?>
+<w:endnotes xmlns:wpc="http://schemas.microsoft.com/office/word/2010/wordprocessingCanvas" xmlns:cx="http://schemas.microsoft.com/office/drawing/2014/chartex" xmlns:cx1="http://schemas.microsoft.com/office/drawing/2015/9/8/chartex" xmlns:cx2="http://schemas.microsoft.com/office/drawing/2015/10/21/chartex" xmlns:cx3="http://schemas.microsoft.com/office/drawing/2016/5/9/chartex" xmlns:cx4="http://schemas.microsoft.com/office/drawing/2016/5/10/chartex" xmlns:cx5="http://schemas.microsoft.com/office/drawing/2016/5/11/chartex" xmlns:cx6="http://schemas.microsoft.com/office/drawing/2016/5/12/chartex" xmlns:cx7="http://schemas.microsoft.com/office/drawing/2016/5/13/chartex" xmlns:cx8="http://schemas.microsoft.com/office/drawing/2016/5/14/chartex" xmlns:mc="http://schemas.openxmlformats.org/markup-compatibility/2006" xmlns:aink="http://schemas.microsoft.com/office/drawing/2016/ink" xmlns:am3d="http://schemas.microsoft.com/office/drawing/2017/model3d" xmlns:o="urn:schemas-microsoft-com:office:office" xmlns:oel="http://schemas.microsoft.com/office/2019/extlst" xmlns:r="http://schemas.openxmlformats.org/officeDocument/2006/relationships" xmlns:m="http://schemas.openxmlformats.org/officeDocument/2006/math" xmlns:v="urn:schemas-microsoft-com:vml" xmlns:wp14="http://schemas.microsoft.com/office/word/2010/wordprocessingDrawing" xmlns:wp="http://schemas.openxmlformats.org/drawingml/2006/wordprocessingDrawing" xmlns:w10="urn:schemas-microsoft-com:office:word" xmlns:w="http://schemas.openxmlformats.org/wordprocessingml/2006/main" xmlns:w14="http://schemas.microsoft.com/office/word/2010/wordml" xmlns:w15="http://schemas.microsoft.com/office/word/2012/wordml" xmlns:w16cex="http://schemas.microsoft.com/office/word/2018/wordml/cex" xmlns:w16cid="http://schemas.microsoft.com/office/word/2016/wordml/cid" xmlns:w16="http://schemas.microsoft.com/office/word/2018/wordml" xmlns:w16du="http://schemas.microsoft.com/office/word/2023/wordml/word16du" xmlns:w16sdtdh="http://schemas.microsoft.com/office/word/2020/wordml/sdtdatahash" xmlns:w16sdtfl="http://schemas.microsoft.com/office/word/2024/wordml/sdtformatlock" xmlns:w16se="http://schemas.microsoft.com/office/word/2015/wordml/symex" xmlns:wpg="http://schemas.microsoft.com/office/word/2010/wordprocessingGroup" xmlns:wpi="http://schemas.microsoft.com/office/word/2010/wordprocessingInk" xmlns:wne="http://schemas.microsoft.com/office/word/2006/wordml" xmlns:wps="http://schemas.microsoft.com/office/word/2010/wordprocessingShape" mc:Ignorable="w14 w15 w16se w16cid w16 w16cex w16sdtdh w16sdtfl w16du wp14">
+  <w:endnote w:type="separator" w:id="-1">
+    <w:p>
+      <w:pPr>
+        <w:spacing w:after="0" w:line="240" w:lineRule="auto"/>
+      </w:pPr>
+      <w:r>
+        <w:separator/>
+      </w:r>
+    </w:p>
+  </w:endnote>
+  <w:endnote w:type="continuationSeparator" w:id="0">
+    <w:p>
+      <w:pPr>
+        <w:spacing w:after="0" w:line="240" w:lineRule="auto"/>
+      </w:pPr>
+      <w:r>
+        <w:continuationSeparator/>
+      </w:r>
+    </w:p>
+  </w:endnote>
+</w:endnotes>
+</file>
+
+<file path=word/footer1.xml><?xml version="1.0" encoding="utf-8"?>
+<w:ftr xmlns:wpc="http://schemas.microsoft.com/office/word/2010/wordprocessingCanvas" xmlns:cx="http://schemas.microsoft.com/office/drawing/2014/chartex" xmlns:cx1="http://schemas.microsoft.com/office/drawing/2015/9/8/chartex" xmlns:cx2="http://schemas.microsoft.com/office/drawing/2015/10/21/chartex" xmlns:cx3="http://schemas.microsoft.com/office/drawing/2016/5/9/chartex" xmlns:cx4="http://schemas.microsoft.com/office/drawing/2016/5/10/chartex" xmlns:cx5="http://schemas.microsoft.com/office/drawing/2016/5/11/chartex" xmlns:cx6="http://schemas.microsoft.com/office/drawing/2016/5/12/chartex" xmlns:cx7="http://schemas.microsoft.com/office/drawing/2016/5/13/chartex" xmlns:cx8="http://schemas.microsoft.com/office/drawing/2016/5/14/chartex" xmlns:mc="http://schemas.openxmlformats.org/markup-compatibility/2006" xmlns:aink="http://schemas.microsoft.com/office/drawing/2016/ink" xmlns:am3d="http://schemas.microsoft.com/office/drawing/2017/model3d" xmlns:o="urn:schemas-microsoft-com:office:office" xmlns:oel="http://schemas.microsoft.com/office/2019/extlst" xmlns:r="http://schemas.openxmlformats.org/officeDocument/2006/relationships" xmlns:m="http://schemas.openxmlformats.org/officeDocument/2006/math" xmlns:v="urn:schemas-microsoft-com:vml" xmlns:wp14="http://schemas.microsoft.com/office/word/2010/wordprocessingDrawing" xmlns:wp="http://schemas.openxmlformats.org/drawingml/2006/wordprocessingDrawing" xmlns:w10="urn:schemas-microsoft-com:office:word" xmlns:w="http://schemas.openxmlformats.org/wordprocessingml/2006/main" xmlns:w14="http://schemas.microsoft.com/office/word/2010/wordml" xmlns:w15="http://schemas.microsoft.com/office/word/2012/wordml" xmlns:w16cex="http://schemas.microsoft.com/office/word/2018/wordml/cex" xmlns:w16cid="http://schemas.microsoft.com/office/word/2016/wordml/cid" xmlns:w16="http://schemas.microsoft.com/office/word/2018/wordml" xmlns:w16du="http://schemas.microsoft.com/office/word/2023/wordml/word16du" xmlns:w16sdtdh="http://schemas.microsoft.com/office/word/2020/wordml/sdtdatahash" xmlns:w16sdtfl="http://schemas.microsoft.com/office/word/2024/wordml/sdtformatlock" xmlns:w16se="http://schemas.microsoft.com/office/word/2015/wordml/symex" xmlns:wpg="http://schemas.microsoft.com/office/word/2010/wordprocessingGroup" xmlns:wpi="http://schemas.microsoft.com/office/word/2010/wordprocessingInk" xmlns:wne="http://schemas.microsoft.com/office/word/2006/wordml" xmlns:wps="http://schemas.microsoft.com/office/word/2010/wordprocessingShape" mc:Ignorable="w14 w15 w16se w16cid w16 w16cex w16sdtdh w16sdtfl w16du wp14">
+  <w:sdt>
+    <w:sdtPr>
+      <w:rPr>
+        <w:rStyle w:val="Numeropagina"/>
+      </w:rPr>
+      <w:id w:val="247402910"/>
+      <w:docPartObj>
+        <w:docPartGallery w:val="Page Numbers (Bottom of Page)"/>
+        <w:docPartUnique/>
+      </w:docPartObj>
+    </w:sdtPr>
+    <w:sdtContent>
+      <w:p>
+        <w:pPr>
+          <w:pStyle w:val="Pidipagina"/>
+          <w:framePr w:wrap="none" w:vAnchor="text" w:hAnchor="margin" w:xAlign="right" w:y="1"/>
+          <w:rPr>
+            <w:rStyle w:val="Numeropagina"/>
+          </w:rPr>
+        </w:pPr>
+        <w:r>
+          <w:rPr>
+            <w:rStyle w:val="Numeropagina"/>
+          </w:rPr>
+          <w:fldChar w:fldCharType="begin"/>
+        </w:r>
+        <w:r>
+          <w:rPr>
+            <w:rStyle w:val="Numeropagina"/>
+          </w:rPr>
+          <w:instrText xml:space="preserve"> PAGE </w:instrText>
+        </w:r>
+        <w:r>
+          <w:rPr>
+            <w:rStyle w:val="Numeropagina"/>
+          </w:rPr>
+          <w:fldChar w:fldCharType="end"/>
+        </w:r>
+      </w:p>
+    </w:sdtContent>
+  </w:sdt>
+  <w:p>
+    <w:pPr>
+      <w:pStyle w:val="Pidipagina"/>
+      <w:ind w:right="360"/>
+    </w:pPr>
+  </w:p>
+</w:ftr>
+</file>
+
+<file path=word/footer2.xml><?xml version="1.0" encoding="utf-8"?>
+<w:ftr xmlns:wpc="http://schemas.microsoft.com/office/word/2010/wordprocessingCanvas" xmlns:cx="http://schemas.microsoft.com/office/drawing/2014/chartex" xmlns:cx1="http://schemas.microsoft.com/office/drawing/2015/9/8/chartex" xmlns:cx2="http://schemas.microsoft.com/office/drawing/2015/10/21/chartex" xmlns:cx3="http://schemas.microsoft.com/office/drawing/2016/5/9/chartex" xmlns:cx4="http://schemas.microsoft.com/office/drawing/2016/5/10/chartex" xmlns:cx5="http://schemas.microsoft.com/office/drawing/2016/5/11/chartex" xmlns:cx6="http://schemas.microsoft.com/office/drawing/2016/5/12/chartex" xmlns:cx7="http://schemas.microsoft.com/office/drawing/2016/5/13/chartex" xmlns:cx8="http://schemas.microsoft.com/office/drawing/2016/5/14/chartex" xmlns:mc="http://schemas.openxmlformats.org/markup-compatibility/2006" xmlns:aink="http://schemas.microsoft.com/office/drawing/2016/ink" xmlns:am3d="http://schemas.microsoft.com/office/drawing/2017/model3d" xmlns:o="urn:schemas-microsoft-com:office:office" xmlns:oel="http://schemas.microsoft.com/office/2019/extlst" xmlns:r="http://schemas.openxmlformats.org/officeDocument/2006/relationships" xmlns:m="http://schemas.openxmlformats.org/officeDocument/2006/math" xmlns:v="urn:schemas-microsoft-com:vml" xmlns:wp14="http://schemas.microsoft.com/office/word/2010/wordprocessingDrawing" xmlns:wp="http://schemas.openxmlformats.org/drawingml/2006/wordprocessingDrawing" xmlns:w10="urn:schemas-microsoft-com:office:word" xmlns:w="http://schemas.openxmlformats.org/wordprocessingml/2006/main" xmlns:w14="http://schemas.microsoft.com/office/word/2010/wordml" xmlns:w15="http://schemas.microsoft.com/office/word/2012/wordml" xmlns:w16cex="http://schemas.microsoft.com/office/word/2018/wordml/cex" xmlns:w16cid="http://schemas.microsoft.com/office/word/2016/wordml/cid" xmlns:w16="http://schemas.microsoft.com/office/word/2018/wordml" xmlns:w16du="http://schemas.microsoft.com/office/word/2023/wordml/word16du" xmlns:w16sdtdh="http://schemas.microsoft.com/office/word/2020/wordml/sdtdatahash" xmlns:w16sdtfl="http://schemas.microsoft.com/office/word/2024/wordml/sdtformatlock" xmlns:w16se="http://schemas.microsoft.com/office/word/2015/wordml/symex" xmlns:wpg="http://schemas.microsoft.com/office/word/2010/wordprocessingGroup" xmlns:wpi="http://schemas.microsoft.com/office/word/2010/wordprocessingInk" xmlns:wne="http://schemas.microsoft.com/office/word/2006/wordml" xmlns:wps="http://schemas.microsoft.com/office/word/2010/wordprocessingShape" mc:Ignorable="w14 w15 w16se w16cid w16 w16cex w16sdtdh w16sdtfl w16du wp14">
+  <w:sdt>
+    <w:sdtPr>
+      <w:rPr>
+        <w:rStyle w:val="Numeropagina"/>
+      </w:rPr>
+      <w:id w:val="-112518223"/>
+      <w:docPartObj>
+        <w:docPartGallery w:val="Page Numbers (Bottom of Page)"/>
+        <w:docPartUnique/>
+      </w:docPartObj>
+    </w:sdtPr>
+    <w:sdtContent>
+      <w:p>
+        <w:pPr>
+          <w:pStyle w:val="Pidipagina"/>
+          <w:framePr w:wrap="none" w:vAnchor="text" w:hAnchor="margin" w:xAlign="right" w:y="1"/>
+          <w:rPr>
+            <w:rStyle w:val="Numeropagina"/>
+          </w:rPr>
+        </w:pPr>
+        <w:r>
+          <w:rPr>
+            <w:rStyle w:val="Numeropagina"/>
+          </w:rPr>
+          <w:fldChar w:fldCharType="begin"/>
+        </w:r>
+        <w:r>
+          <w:rPr>
+            <w:rStyle w:val="Numeropagina"/>
+          </w:rPr>
+          <w:instrText xml:space="preserve"> PAGE </w:instrText>
+        </w:r>
+        <w:r>
+          <w:rPr>
+            <w:rStyle w:val="Numeropagina"/>
+          </w:rPr>
+          <w:fldChar w:fldCharType="separate"/>
+        </w:r>
+        <w:r>
+          <w:rPr>
+            <w:rStyle w:val="Numeropagina"/>
+            <w:noProof/>
+          </w:rPr>
+          <w:t>1</w:t>
+        </w:r>
+        <w:r>
+          <w:rPr>
+            <w:rStyle w:val="Numeropagina"/>
+          </w:rPr>
+          <w:fldChar w:fldCharType="end"/>
+        </w:r>
+      </w:p>
+    </w:sdtContent>
+  </w:sdt>
+  <w:p>
+    <w:pPr>
+      <w:pStyle w:val="Pidipagina"/>
+      <w:ind w:right="360"/>
+    </w:pPr>
+  </w:p>
+</w:ftr>
+</file>
+
+<file path=word/footnotes.xml><?xml version="1.0" encoding="utf-8"?>
+<w:footnotes xmlns:wpc="http://schemas.microsoft.com/office/word/2010/wordprocessingCanvas" xmlns:cx="http://schemas.microsoft.com/office/drawing/2014/chartex" xmlns:cx1="http://schemas.microsoft.com/office/drawing/2015/9/8/chartex" xmlns:cx2="http://schemas.microsoft.com/office/drawing/2015/10/21/chartex" xmlns:cx3="http://schemas.microsoft.com/office/drawing/2016/5/9/chartex" xmlns:cx4="http://schemas.microsoft.com/office/drawing/2016/5/10/chartex" xmlns:cx5="http://schemas.microsoft.com/office/drawing/2016/5/11/chartex" xmlns:cx6="http://schemas.microsoft.com/office/drawing/2016/5/12/chartex" xmlns:cx7="http://schemas.microsoft.com/office/drawing/2016/5/13/chartex" xmlns:cx8="http://schemas.microsoft.com/office/drawing/2016/5/14/chartex" xmlns:mc="http://schemas.openxmlformats.org/markup-compatibility/2006" xmlns:aink="http://schemas.microsoft.com/office/drawing/2016/ink" xmlns:am3d="http://schemas.microsoft.com/office/drawing/2017/model3d" xmlns:o="urn:schemas-microsoft-com:office:office" xmlns:oel="http://schemas.microsoft.com/office/2019/extlst" xmlns:r="http://schemas.openxmlformats.org/officeDocument/2006/relationships" xmlns:m="http://schemas.openxmlformats.org/officeDocument/2006/math" xmlns:v="urn:schemas-microsoft-com:vml" xmlns:wp14="http://schemas.microsoft.com/office/word/2010/wordprocessingDrawing" xmlns:wp="http://schemas.openxmlformats.org/drawingml/2006/wordprocessingDrawing" xmlns:w10="urn:schemas-microsoft-com:office:word" xmlns:w="http://schemas.openxmlformats.org/wordprocessingml/2006/main" xmlns:w14="http://schemas.microsoft.com/office/word/2010/wordml" xmlns:w15="http://schemas.microsoft.com/office/word/2012/wordml" xmlns:w16cex="http://schemas.microsoft.com/office/word/2018/wordml/cex" xmlns:w16cid="http://schemas.microsoft.com/office/word/2016/wordml/cid" xmlns:w16="http://schemas.microsoft.com/office/word/2018/wordml" xmlns:w16du="http://schemas.microsoft.com/office/word/2023/wordml/word16du" xmlns:w16sdtdh="http://schemas.microsoft.com/office/word/2020/wordml/sdtdatahash" xmlns:w16sdtfl="http://schemas.microsoft.com/office/word/2024/wordml/sdtformatlock" xmlns:w16se="http://schemas.microsoft.com/office/word/2015/wordml/symex" xmlns:wpg="http://schemas.microsoft.com/office/word/2010/wordprocessingGroup" xmlns:wpi="http://schemas.microsoft.com/office/word/2010/wordprocessingInk" xmlns:wne="http://schemas.microsoft.com/office/word/2006/wordml" xmlns:wps="http://schemas.microsoft.com/office/word/2010/wordprocessingShape" mc:Ignorable="w14 w15 w16se w16cid w16 w16cex w16sdtdh w16sdtfl w16du wp14">
+  <w:footnote w:type="separator" w:id="-1">
+    <w:p>
+      <w:pPr>
+        <w:spacing w:after="0" w:line="240" w:lineRule="auto"/>
+      </w:pPr>
+      <w:r>
+        <w:separator/>
+      </w:r>
+    </w:p>
+  </w:footnote>
+  <w:footnote w:type="continuationSeparator" w:id="0">
+    <w:p>
+      <w:pPr>
+        <w:spacing w:after="0" w:line="240" w:lineRule="auto"/>
+      </w:pPr>
+      <w:r>
+        <w:continuationSeparator/>
+      </w:r>
+    </w:p>
+  </w:footnote>
+</w:footnotes>
+</file>
+
+<file path=word/header1.xml><?xml version="1.0" encoding="utf-8"?>
+<w:hdr xmlns:wpc="http://schemas.microsoft.com/office/word/2010/wordprocessingCanvas" xmlns:cx="http://schemas.microsoft.com/office/drawing/2014/chartex" xmlns:cx1="http://schemas.microsoft.com/office/drawing/2015/9/8/chartex" xmlns:cx2="http://schemas.microsoft.com/office/drawing/2015/10/21/chartex" xmlns:cx3="http://schemas.microsoft.com/office/drawing/2016/5/9/chartex" xmlns:cx4="http://schemas.microsoft.com/office/drawing/2016/5/10/chartex" xmlns:cx5="http://schemas.microsoft.com/office/drawing/2016/5/11/chartex" xmlns:cx6="http://schemas.microsoft.com/office/drawing/2016/5/12/chartex" xmlns:cx7="http://schemas.microsoft.com/office/drawing/2016/5/13/chartex" xmlns:cx8="http://schemas.microsoft.com/office/drawing/2016/5/14/chartex" xmlns:mc="http://schemas.openxmlformats.org/markup-compatibility/2006" xmlns:aink="http://schemas.microsoft.com/office/drawing/2016/ink" xmlns:am3d="http://schemas.microsoft.com/office/drawing/2017/model3d" xmlns:o="urn:schemas-microsoft-com:office:office" xmlns:oel="http://schemas.microsoft.com/office/2019/extlst" xmlns:r="http://schemas.openxmlformats.org/officeDocument/2006/relationships" xmlns:m="http://schemas.openxmlformats.org/officeDocument/2006/math" xmlns:v="urn:schemas-microsoft-com:vml" xmlns:wp14="http://schemas.microsoft.com/office/word/2010/wordprocessingDrawing" xmlns:wp="http://schemas.openxmlformats.org/drawingml/2006/wordprocessingDrawing" xmlns:w10="urn:schemas-microsoft-com:office:word" xmlns:w="http://schemas.openxmlformats.org/wordprocessingml/2006/main" xmlns:w14="http://schemas.microsoft.com/office/word/2010/wordml" xmlns:w15="http://schemas.microsoft.com/office/word/2012/wordml" xmlns:w16cex="http://schemas.microsoft.com/office/word/2018/wordml/cex" xmlns:w16cid="http://schemas.microsoft.com/office/word/2016/wordml/cid" xmlns:w16="http://schemas.microsoft.com/office/word/2018/wordml" xmlns:w16du="http://schemas.microsoft.com/office/word/2023/wordml/word16du" xmlns:w16sdtdh="http://schemas.microsoft.com/office/word/2020/wordml/sdtdatahash" xmlns:w16sdtfl="http://schemas.microsoft.com/office/word/2024/wordml/sdtformatlock" xmlns:w16se="http://schemas.microsoft.com/office/word/2015/wordml/symex" xmlns:wpg="http://schemas.microsoft.com/office/word/2010/wordprocessingGroup" xmlns:wpi="http://schemas.microsoft.com/office/word/2010/wordprocessingInk" xmlns:wne="http://schemas.microsoft.com/office/word/2006/wordml" xmlns:wps="http://schemas.microsoft.com/office/word/2010/wordprocessingShape" mc:Ignorable="w14 w15 w16se w16cid w16 w16cex w16sdtdh w16sdtfl w16du wp14">
+  <w:p>
+    <w:pPr>
+      <w:pBdr>
+        <w:bottom w:val="single" w:sz="4" w:space="11" w:color="auto"/>
+      </w:pBdr>
+      <w:spacing w:after="240"/>
+      <w:jc w:val="right"/>
+      <w:rPr>
+        <w:color w:val="0070C0"/>
+        <w:sz w:val="28"/>
+        <w:szCs w:val="28"/>
+      </w:rPr>
+    </w:pPr>
+    <w:r>
+      <w:rPr>
+        <w:noProof/>
+        <w:color w:val="0070C0"/>
+        <w:sz w:val="28"/>
+        <w:szCs w:val="28"/>
+      </w:rPr>
+      <w:drawing>
+        <wp:anchor distT="0" distB="0" distL="114300" distR="114300" simplePos="0" relativeHeight="251659264" behindDoc="0" locked="0" layoutInCell="1" allowOverlap="1" wp14:anchorId="3922510C" wp14:editId="4E352654">
+          <wp:simplePos x="0" y="0"/>
+          <wp:positionH relativeFrom="column">
+            <wp:posOffset>4787069</wp:posOffset>
+          </wp:positionH>
+          <wp:positionV relativeFrom="paragraph">
+            <wp:posOffset>7230</wp:posOffset>
+          </wp:positionV>
+          <wp:extent cx="206326" cy="206326"/>
+          <wp:effectExtent l="0" t="0" r="0" b="0"/>
+          <wp:wrapNone/>
+          <wp:docPr id="479148084" name="Immagine 1" descr="Immagine che contiene Elementi grafici, Policromia, grafica, cerchio&#10;&#10;Il contenuto generato dall'IA potrebbe non essere corretto."/>
+          <wp:cNvGraphicFramePr>
+            <a:graphicFrameLocks xmlns:a="http://schemas.openxmlformats.org/drawingml/2006/main" noChangeAspect="1"/>
+          </wp:cNvGraphicFramePr>
+          <a:graphic xmlns:a="http://schemas.openxmlformats.org/drawingml/2006/main">
+            <a:graphicData uri="http://schemas.openxmlformats.org/drawingml/2006/picture">
+              <pic:pic xmlns:pic="http://schemas.openxmlformats.org/drawingml/2006/picture">
+                <pic:nvPicPr>
+                  <pic:cNvPr id="1113880486" name="Immagine 1" descr="Immagine che contiene Elementi grafici, Policromia, grafica, cerchio&#10;&#10;Il contenuto generato dall'IA potrebbe non essere corretto."/>
+                  <pic:cNvPicPr/>
+                </pic:nvPicPr>
+                <pic:blipFill>
+                  <a:blip r:embed="rId1" cstate="print">
+                    <a:extLst>
+                      <a:ext uri="{28A0092B-C50C-407E-A947-70E740481C1C}">
+                        <a14:useLocalDpi xmlns:a14="http://schemas.microsoft.com/office/drawing/2010/main" val="0"/>
+                      </a:ext>
+                    </a:extLst>
+                  </a:blip>
+                  <a:stretch>
+                    <a:fillRect/>
+                  </a:stretch>
+                </pic:blipFill>
+                <pic:spPr>
+                  <a:xfrm>
+                    <a:off x="0" y="0"/>
+                    <a:ext cx="206326" cy="206326"/>
+                  </a:xfrm>
+                  <a:prstGeom prst="rect">
+                    <a:avLst/>
+                  </a:prstGeom>
+                </pic:spPr>
+              </pic:pic>
+            </a:graphicData>
+          </a:graphic>
+          <wp14:sizeRelH relativeFrom="page">
+            <wp14:pctWidth>0</wp14:pctWidth>
+          </wp14:sizeRelH>
+          <wp14:sizeRelV relativeFrom="page">
+            <wp14:pctHeight>0</wp14:pctHeight>
+          </wp14:sizeRelV>
+        </wp:anchor>
+      </w:drawing>
+    </w:r>
+    <w:r>
+      <w:rPr>
+        <w:color w:val="0070C0"/>
+        <w:sz w:val="28"/>
+        <w:szCs w:val="28"/>
+      </w:rPr>
+      <w:t xml:space="preserve"> Sleep Monitor</w:t>
+    </w:r>
+  </w:p>
+</w:hdr>
 </file>
 
 <file path=word/numbering.xml><?xml version="1.0" encoding="utf-8"?>
@@ -3138,6 +3511,58 @@
       <w:szCs w:val="20"/>
     </w:rPr>
   </w:style>
+  <w:style w:type="paragraph" w:styleId="Pidipagina">
+    <w:name w:val="footer"/>
+    <w:basedOn w:val="Normale"/>
+    <w:link w:val="PidipaginaCarattere"/>
+    <w:uiPriority w:val="99"/>
+    <w:unhideWhenUsed/>
+    <w:rsid w:val="00EF4043"/>
+    <w:pPr>
+      <w:tabs>
+        <w:tab w:val="center" w:pos="4819"/>
+        <w:tab w:val="right" w:pos="9638"/>
+      </w:tabs>
+      <w:spacing w:after="0" w:line="240" w:lineRule="auto"/>
+    </w:pPr>
+  </w:style>
+  <w:style w:type="character" w:customStyle="1" w:styleId="PidipaginaCarattere">
+    <w:name w:val="Piè di pagina Carattere"/>
+    <w:basedOn w:val="Carpredefinitoparagrafo"/>
+    <w:link w:val="Pidipagina"/>
+    <w:uiPriority w:val="99"/>
+    <w:rsid w:val="00EF4043"/>
+  </w:style>
+  <w:style w:type="character" w:styleId="Numeropagina">
+    <w:name w:val="page number"/>
+    <w:basedOn w:val="Carpredefinitoparagrafo"/>
+    <w:uiPriority w:val="99"/>
+    <w:semiHidden/>
+    <w:unhideWhenUsed/>
+    <w:rsid w:val="00EF4043"/>
+  </w:style>
+  <w:style w:type="paragraph" w:styleId="Intestazione">
+    <w:name w:val="header"/>
+    <w:basedOn w:val="Normale"/>
+    <w:link w:val="IntestazioneCarattere"/>
+    <w:uiPriority w:val="99"/>
+    <w:unhideWhenUsed/>
+    <w:rsid w:val="00CE047D"/>
+    <w:pPr>
+      <w:tabs>
+        <w:tab w:val="center" w:pos="4819"/>
+        <w:tab w:val="right" w:pos="9638"/>
+      </w:tabs>
+      <w:spacing w:after="0" w:line="240" w:lineRule="auto"/>
+    </w:pPr>
+  </w:style>
+  <w:style w:type="character" w:customStyle="1" w:styleId="IntestazioneCarattere">
+    <w:name w:val="Intestazione Carattere"/>
+    <w:basedOn w:val="Carpredefinitoparagrafo"/>
+    <w:link w:val="Intestazione"/>
+    <w:uiPriority w:val="99"/>
+    <w:rsid w:val="00CE047D"/>
+  </w:style>
 </w:styles>
 </file>
 

</xml_diff>